<commit_message>
Cambios a la portada
</commit_message>
<xml_diff>
--- a/novela.docx
+++ b/novela.docx
@@ -1,36 +1,41 @@
 
 <file path=word/document.xml><?xml version="1.0" encoding="utf-8"?>
-<w:document xmlns:wpc="http://schemas.microsoft.com/office/word/2010/wordprocessingCanvas" xmlns:cx="http://schemas.microsoft.com/office/drawing/2014/chartex" xmlns:cx1="http://schemas.microsoft.com/office/drawing/2015/9/8/chartex" xmlns:cx2="http://schemas.microsoft.com/office/drawing/2015/10/21/chartex" xmlns:cx3="http://schemas.microsoft.com/office/drawing/2016/5/9/chartex" xmlns:cx4="http://schemas.microsoft.com/office/drawing/2016/5/10/chartex" xmlns:cx5="http://schemas.microsoft.com/office/drawing/2016/5/11/chartex" xmlns:cx6="http://schemas.microsoft.com/office/drawing/2016/5/12/chartex" xmlns:cx7="http://schemas.microsoft.com/office/drawing/2016/5/13/chartex" xmlns:cx8="http://schemas.microsoft.com/office/drawing/2016/5/14/chartex" xmlns:mc="http://schemas.openxmlformats.org/markup-compatibility/2006" xmlns:aink="http://schemas.microsoft.com/office/drawing/2016/ink" xmlns:am3d="http://schemas.microsoft.com/office/drawing/2017/model3d" xmlns:o="urn:schemas-microsoft-com:office:office" xmlns:r="http://schemas.openxmlformats.org/officeDocument/2006/relationships" xmlns:m="http://schemas.openxmlformats.org/officeDocument/2006/math" xmlns:v="urn:schemas-microsoft-com:vml" xmlns:wp14="http://schemas.microsoft.com/office/word/2010/wordprocessingDrawing" xmlns:wp="http://schemas.openxmlformats.org/drawingml/2006/wordprocessingDrawing" xmlns:w10="urn:schemas-microsoft-com:office:word" xmlns:w="http://schemas.openxmlformats.org/wordprocessingml/2006/main" xmlns:w14="http://schemas.microsoft.com/office/word/2010/wordml" xmlns:w15="http://schemas.microsoft.com/office/word/2012/wordml" xmlns:w16cex="http://schemas.microsoft.com/office/word/2018/wordml/cex" xmlns:w16cid="http://schemas.microsoft.com/office/word/2016/wordml/cid" xmlns:w16="http://schemas.microsoft.com/office/word/2018/wordml" xmlns:w16sdtdh="http://schemas.microsoft.com/office/word/2020/wordml/sdtdatahash" xmlns:w16se="http://schemas.microsoft.com/office/word/2015/wordml/symex" xmlns:wpg="http://schemas.microsoft.com/office/word/2010/wordprocessingGroup" xmlns:wpi="http://schemas.microsoft.com/office/word/2010/wordprocessingInk" xmlns:wne="http://schemas.microsoft.com/office/word/2006/wordml" xmlns:wps="http://schemas.microsoft.com/office/word/2010/wordprocessingShape" mc:Ignorable="w14 w15 w16se w16cid w16 w16cex w16sdtdh wp14">
+<w:document xmlns:o="urn:schemas-microsoft-com:office:office" xmlns:r="http://schemas.openxmlformats.org/officeDocument/2006/relationships" xmlns:v="urn:schemas-microsoft-com:vml" xmlns:w="http://schemas.openxmlformats.org/wordprocessingml/2006/main" xmlns:w10="urn:schemas-microsoft-com:office:word" xmlns:wp="http://schemas.openxmlformats.org/drawingml/2006/wordprocessingDrawing" xmlns:wps="http://schemas.microsoft.com/office/word/2010/wordprocessingShape" xmlns:wpg="http://schemas.microsoft.com/office/word/2010/wordprocessingGroup" xmlns:mc="http://schemas.openxmlformats.org/markup-compatibility/2006" xmlns:wp14="http://schemas.microsoft.com/office/word/2010/wordprocessingDrawing" xmlns:w14="http://schemas.microsoft.com/office/word/2010/wordml" mc:Ignorable="w14 wp14">
   <w:body>
     <w:p>
       <w:pPr>
-        <w:pStyle w:val="Ttulo"/>
-        <w:spacing w:before="248" w:line="480" w:lineRule="auto"/>
-        <w:ind w:right="1275"/>
+        <w:pStyle w:val="Ttulogeneral"/>
+        <w:spacing w:lineRule="auto" w:line="480" w:before="248" w:after="0"/>
+        <w:ind w:left="1257" w:right="1275" w:hanging="0"/>
+        <w:rPr>
+          <w:color w:val="3465A4"/>
+        </w:rPr>
       </w:pPr>
-      <w:bookmarkStart w:id="0" w:name="_Hlk72058018"/>
       <w:r>
-        <w:t xml:space="preserve">Viaje al Centro de la </w:t>
+        <w:rPr>
+          <w:color w:val="3465A4"/>
+        </w:rPr>
+        <w:t>Viaje al Centro de la Tierra</w:t>
       </w:r>
-      <w:proofErr w:type="spellStart"/>
-      <w:r>
-        <w:t>T</w:t>
-      </w:r>
-      <w:r>
-        <w:t>ierra</w:t>
-      </w:r>
-      <w:r>
-        <w:rPr>
-          <w:sz w:val="45"/>
-          <w:szCs w:val="45"/>
-        </w:rPr>
-        <w:t>Por</w:t>
-      </w:r>
-      <w:proofErr w:type="spellEnd"/>
     </w:p>
     <w:p>
       <w:pPr>
-        <w:pStyle w:val="Ttulo"/>
+        <w:pStyle w:val="Ttulogeneral"/>
+        <w:spacing w:lineRule="auto" w:line="480" w:before="248" w:after="0"/>
+        <w:ind w:left="1257" w:right="1275" w:hanging="0"/>
+        <w:rPr/>
+      </w:pPr>
+      <w:r>
+        <w:rPr>
+          <w:sz w:val="45"/>
+          <w:szCs w:val="45"/>
+        </w:rPr>
+        <w:t>Por</w:t>
+      </w:r>
+    </w:p>
+    <w:p>
+      <w:pPr>
+        <w:pStyle w:val="Ttulogeneral"/>
         <w:rPr>
           <w:sz w:val="45"/>
           <w:szCs w:val="45"/>
@@ -46,107 +51,185 @@
     </w:p>
     <w:p>
       <w:pPr>
+        <w:pStyle w:val="Normal"/>
         <w:rPr>
           <w:u w:val="single"/>
         </w:rPr>
-      </w:pPr>
-    </w:p>
-    <w:p>
-      <w:pPr>
-        <w:pStyle w:val="NormalWeb"/>
-        <w:jc w:val="both"/>
       </w:pPr>
       <w:r>
-        <w:tab/>
-        <w:t xml:space="preserve">Comienza con el descubrimiento de un pergamino con un criptograma misterioso. Otto </w:t>
-      </w:r>
-      <w:proofErr w:type="spellStart"/>
-      <w:r>
-        <w:t>Lidenbrock</w:t>
-      </w:r>
-      <w:proofErr w:type="spellEnd"/>
-      <w:r>
-        <w:t xml:space="preserve"> y su sobrino Axel, ambos geólogos, consiguen descifrarlo… ¡y para desentrañar el misterio van al centro de la Tierra a través de un volcán extinto en Islandia!</w:t>
+        <w:rPr>
+          <w:u w:val="single"/>
+        </w:rPr>
       </w:r>
     </w:p>
     <w:p>
       <w:pPr>
         <w:pStyle w:val="NormalWeb"/>
+        <w:spacing w:before="280" w:after="280"/>
         <w:jc w:val="both"/>
+        <w:rPr/>
       </w:pPr>
       <w:r>
-        <w:t xml:space="preserve">Acompañados de un guía local, siguen la ruta subterránea y llena de peligros trazada por Arne </w:t>
-      </w:r>
-      <w:proofErr w:type="spellStart"/>
-      <w:r>
-        <w:t>Saknussemm</w:t>
-      </w:r>
-      <w:proofErr w:type="spellEnd"/>
-      <w:r>
-        <w:t>, un alquimista islandés del siglo XVI.</w:t>
+        <w:rPr/>
+        <w:tab/>
+        <w:t>Comienza con el descubrimiento de un pergamino con un criptograma misterioso. Otto Lidenbrock y su sobrino Axel, ambos geólogos, consiguen descifrarlo… ¡y para desentrañar el misterio van al centro de la Tierra a través de un volcán extinto en Islandia!</w:t>
       </w:r>
     </w:p>
     <w:p>
       <w:pPr>
         <w:pStyle w:val="NormalWeb"/>
+        <w:spacing w:before="280" w:after="280"/>
         <w:jc w:val="both"/>
-        <w:rPr>
-          <w:u w:val="single"/>
-        </w:rPr>
+        <w:rPr/>
       </w:pPr>
+      <w:r>
+        <w:rPr/>
+        <w:t>Acompañados de un guía local, siguen la ruta subterránea y llena de peligros trazada por Arne Saknussemm, un alquimista islandés del siglo XVI.</w:t>
+      </w:r>
     </w:p>
-    <w:bookmarkEnd w:id="0"/>
     <w:p>
       <w:pPr>
         <w:pStyle w:val="NormalWeb"/>
+        <w:spacing w:before="280" w:after="280"/>
         <w:jc w:val="both"/>
+        <w:rPr>
+          <w:u w:val="single"/>
+        </w:rPr>
       </w:pPr>
+      <w:r>
+        <w:rPr>
+          <w:u w:val="single"/>
+        </w:rPr>
+      </w:r>
+      <w:bookmarkStart w:id="0" w:name="_Hlk72058018"/>
+      <w:bookmarkStart w:id="1" w:name="_Hlk72058018"/>
+      <w:bookmarkEnd w:id="1"/>
     </w:p>
     <w:p>
       <w:pPr>
-        <w:tabs>
-          <w:tab w:val="left" w:pos="1470"/>
-        </w:tabs>
-        <w:rPr>
-          <w:lang w:val="es-ES"/>
-        </w:rPr>
+        <w:pStyle w:val="NormalWeb"/>
+        <w:spacing w:before="280" w:after="280"/>
+        <w:jc w:val="both"/>
+        <w:rPr/>
       </w:pPr>
+      <w:r>
+        <w:rPr/>
+      </w:r>
     </w:p>
     <w:p>
       <w:pPr>
+        <w:pStyle w:val="Normal"/>
         <w:tabs>
-          <w:tab w:val="left" w:pos="1470"/>
+          <w:tab w:val="clear" w:pos="708"/>
+          <w:tab w:val="left" w:pos="1470" w:leader="none"/>
         </w:tabs>
         <w:rPr>
           <w:lang w:val="es-ES"/>
         </w:rPr>
       </w:pPr>
+      <w:r>
+        <w:rPr>
+          <w:lang w:val="es-ES"/>
+        </w:rPr>
+        <w:drawing>
+          <wp:anchor behindDoc="0" distT="0" distB="0" distL="0" distR="0" simplePos="0" locked="0" layoutInCell="0" allowOverlap="1" relativeHeight="2">
+            <wp:simplePos x="0" y="0"/>
+            <wp:positionH relativeFrom="column">
+              <wp:align>center</wp:align>
+            </wp:positionH>
+            <wp:positionV relativeFrom="paragraph">
+              <wp:posOffset>635</wp:posOffset>
+            </wp:positionV>
+            <wp:extent cx="5922010" cy="3330575"/>
+            <wp:effectExtent l="0" t="0" r="0" b="0"/>
+            <wp:wrapSquare wrapText="largest"/>
+            <wp:docPr id="1" name="Imagen1" descr=""/>
+            <wp:cNvGraphicFramePr>
+              <a:graphicFrameLocks xmlns:a="http://schemas.openxmlformats.org/drawingml/2006/main" noChangeAspect="1"/>
+            </wp:cNvGraphicFramePr>
+            <a:graphic xmlns:a="http://schemas.openxmlformats.org/drawingml/2006/main">
+              <a:graphicData uri="http://schemas.openxmlformats.org/drawingml/2006/picture">
+                <pic:pic xmlns:pic="http://schemas.openxmlformats.org/drawingml/2006/picture">
+                  <pic:nvPicPr>
+                    <pic:cNvPr id="1" name="Imagen1" descr=""/>
+                    <pic:cNvPicPr>
+                      <a:picLocks noChangeAspect="1" noChangeArrowheads="1"/>
+                    </pic:cNvPicPr>
+                  </pic:nvPicPr>
+                  <pic:blipFill>
+                    <a:blip r:embed="rId2"/>
+                    <a:stretch>
+                      <a:fillRect/>
+                    </a:stretch>
+                  </pic:blipFill>
+                  <pic:spPr bwMode="auto">
+                    <a:xfrm>
+                      <a:off x="0" y="0"/>
+                      <a:ext cx="5922010" cy="3330575"/>
+                    </a:xfrm>
+                    <a:prstGeom prst="rect">
+                      <a:avLst/>
+                    </a:prstGeom>
+                  </pic:spPr>
+                </pic:pic>
+              </a:graphicData>
+            </a:graphic>
+          </wp:anchor>
+        </w:drawing>
+      </w:r>
     </w:p>
     <w:p>
       <w:pPr>
+        <w:pStyle w:val="Normal"/>
         <w:tabs>
-          <w:tab w:val="left" w:pos="1470"/>
+          <w:tab w:val="clear" w:pos="708"/>
+          <w:tab w:val="left" w:pos="1470" w:leader="none"/>
         </w:tabs>
         <w:rPr>
           <w:lang w:val="es-ES"/>
         </w:rPr>
       </w:pPr>
+      <w:r>
+        <w:rPr>
+          <w:lang w:val="es-ES"/>
+        </w:rPr>
+      </w:r>
+    </w:p>
+    <w:p>
+      <w:pPr>
+        <w:pStyle w:val="Normal"/>
+        <w:tabs>
+          <w:tab w:val="clear" w:pos="708"/>
+          <w:tab w:val="left" w:pos="1470" w:leader="none"/>
+        </w:tabs>
+        <w:spacing w:before="0" w:after="160"/>
+        <w:rPr>
+          <w:lang w:val="es-ES"/>
+        </w:rPr>
+      </w:pPr>
+      <w:r>
+        <w:rPr/>
+      </w:r>
     </w:p>
     <w:sectPr>
-      <w:pgSz w:w="11910" w:h="16840"/>
-      <w:pgMar w:top="1300" w:right="1280" w:bottom="280" w:left="1300" w:header="720" w:footer="720" w:gutter="0"/>
-      <w:cols w:space="720"/>
+      <w:type w:val="nextPage"/>
+      <w:pgSz w:w="11906" w:h="16838"/>
+      <w:pgMar w:left="1300" w:right="1280" w:header="0" w:top="1300" w:footer="0" w:bottom="280" w:gutter="0"/>
+      <w:pgNumType w:fmt="decimal"/>
+      <w:formProt w:val="false"/>
+      <w:textDirection w:val="lrTb"/>
+      <w:docGrid w:type="default" w:linePitch="100" w:charSpace="4096"/>
     </w:sectPr>
   </w:body>
 </w:document>
 </file>
 
 <file path=word/styles.xml><?xml version="1.0" encoding="utf-8"?>
-<w:styles xmlns:mc="http://schemas.openxmlformats.org/markup-compatibility/2006" xmlns:r="http://schemas.openxmlformats.org/officeDocument/2006/relationships" xmlns:w="http://schemas.openxmlformats.org/wordprocessingml/2006/main" xmlns:w14="http://schemas.microsoft.com/office/word/2010/wordml" xmlns:w15="http://schemas.microsoft.com/office/word/2012/wordml" xmlns:w16cex="http://schemas.microsoft.com/office/word/2018/wordml/cex" xmlns:w16cid="http://schemas.microsoft.com/office/word/2016/wordml/cid" xmlns:w16="http://schemas.microsoft.com/office/word/2018/wordml" xmlns:w16sdtdh="http://schemas.microsoft.com/office/word/2020/wordml/sdtdatahash" xmlns:w16se="http://schemas.microsoft.com/office/word/2015/wordml/symex" mc:Ignorable="w14 w15 w16se w16cid w16 w16cex w16sdtdh">
+<w:styles xmlns:w="http://schemas.openxmlformats.org/wordprocessingml/2006/main" xmlns:w14="http://schemas.microsoft.com/office/word/2010/wordml" xmlns:mc="http://schemas.openxmlformats.org/markup-compatibility/2006" mc:Ignorable="w14">
   <w:docDefaults>
     <w:rPrDefault>
       <w:rPr>
-        <w:rFonts w:asciiTheme="minorHAnsi" w:eastAsiaTheme="minorHAnsi" w:hAnsiTheme="minorHAnsi" w:cstheme="minorBidi"/>
+        <w:rFonts w:ascii="Calibri" w:hAnsi="Calibri" w:eastAsia="Calibri" w:cs="" w:asciiTheme="minorHAnsi" w:cstheme="minorBidi" w:eastAsiaTheme="minorHAnsi" w:hAnsiTheme="minorHAnsi"/>
         <w:sz w:val="22"/>
         <w:szCs w:val="22"/>
         <w:lang w:val="es-MX" w:eastAsia="en-US" w:bidi="ar-SA"/>
@@ -154,21 +237,21 @@
     </w:rPrDefault>
     <w:pPrDefault>
       <w:pPr>
-        <w:spacing w:after="160" w:line="259" w:lineRule="auto"/>
+        <w:suppressAutoHyphens w:val="true"/>
       </w:pPr>
     </w:pPrDefault>
   </w:docDefaults>
   <w:latentStyles w:defLockedState="0" w:defUIPriority="99" w:defSemiHidden="0" w:defUnhideWhenUsed="0" w:defQFormat="0" w:count="376">
     <w:lsdException w:name="Normal" w:uiPriority="0" w:qFormat="1"/>
     <w:lsdException w:name="heading 1" w:uiPriority="9" w:qFormat="1"/>
-    <w:lsdException w:name="heading 2" w:semiHidden="1" w:uiPriority="9" w:unhideWhenUsed="1" w:qFormat="1"/>
-    <w:lsdException w:name="heading 3" w:semiHidden="1" w:uiPriority="9" w:unhideWhenUsed="1" w:qFormat="1"/>
-    <w:lsdException w:name="heading 4" w:semiHidden="1" w:uiPriority="9" w:unhideWhenUsed="1" w:qFormat="1"/>
-    <w:lsdException w:name="heading 5" w:semiHidden="1" w:uiPriority="9" w:unhideWhenUsed="1" w:qFormat="1"/>
-    <w:lsdException w:name="heading 6" w:semiHidden="1" w:uiPriority="9" w:unhideWhenUsed="1" w:qFormat="1"/>
-    <w:lsdException w:name="heading 7" w:semiHidden="1" w:uiPriority="9" w:unhideWhenUsed="1" w:qFormat="1"/>
-    <w:lsdException w:name="heading 8" w:semiHidden="1" w:uiPriority="9" w:unhideWhenUsed="1" w:qFormat="1"/>
-    <w:lsdException w:name="heading 9" w:semiHidden="1" w:uiPriority="9" w:unhideWhenUsed="1" w:qFormat="1"/>
+    <w:lsdException w:name="heading 2" w:uiPriority="9" w:semiHidden="1" w:unhideWhenUsed="1" w:qFormat="1"/>
+    <w:lsdException w:name="heading 3" w:uiPriority="9" w:semiHidden="1" w:unhideWhenUsed="1" w:qFormat="1"/>
+    <w:lsdException w:name="heading 4" w:uiPriority="9" w:semiHidden="1" w:unhideWhenUsed="1" w:qFormat="1"/>
+    <w:lsdException w:name="heading 5" w:uiPriority="9" w:semiHidden="1" w:unhideWhenUsed="1" w:qFormat="1"/>
+    <w:lsdException w:name="heading 6" w:uiPriority="9" w:semiHidden="1" w:unhideWhenUsed="1" w:qFormat="1"/>
+    <w:lsdException w:name="heading 7" w:uiPriority="9" w:semiHidden="1" w:unhideWhenUsed="1" w:qFormat="1"/>
+    <w:lsdException w:name="heading 8" w:uiPriority="9" w:semiHidden="1" w:unhideWhenUsed="1" w:qFormat="1"/>
+    <w:lsdException w:name="heading 9" w:uiPriority="9" w:semiHidden="1" w:unhideWhenUsed="1" w:qFormat="1"/>
     <w:lsdException w:name="index 1" w:semiHidden="1" w:unhideWhenUsed="1"/>
     <w:lsdException w:name="index 2" w:semiHidden="1" w:unhideWhenUsed="1"/>
     <w:lsdException w:name="index 3" w:semiHidden="1" w:unhideWhenUsed="1"/>
@@ -178,22 +261,22 @@
     <w:lsdException w:name="index 7" w:semiHidden="1" w:unhideWhenUsed="1"/>
     <w:lsdException w:name="index 8" w:semiHidden="1" w:unhideWhenUsed="1"/>
     <w:lsdException w:name="index 9" w:semiHidden="1" w:unhideWhenUsed="1"/>
-    <w:lsdException w:name="toc 1" w:semiHidden="1" w:uiPriority="39" w:unhideWhenUsed="1"/>
-    <w:lsdException w:name="toc 2" w:semiHidden="1" w:uiPriority="39" w:unhideWhenUsed="1"/>
-    <w:lsdException w:name="toc 3" w:semiHidden="1" w:uiPriority="39" w:unhideWhenUsed="1"/>
-    <w:lsdException w:name="toc 4" w:semiHidden="1" w:uiPriority="39" w:unhideWhenUsed="1"/>
-    <w:lsdException w:name="toc 5" w:semiHidden="1" w:uiPriority="39" w:unhideWhenUsed="1"/>
-    <w:lsdException w:name="toc 6" w:semiHidden="1" w:uiPriority="39" w:unhideWhenUsed="1"/>
-    <w:lsdException w:name="toc 7" w:semiHidden="1" w:uiPriority="39" w:unhideWhenUsed="1"/>
-    <w:lsdException w:name="toc 8" w:semiHidden="1" w:uiPriority="39" w:unhideWhenUsed="1"/>
-    <w:lsdException w:name="toc 9" w:semiHidden="1" w:uiPriority="39" w:unhideWhenUsed="1"/>
+    <w:lsdException w:name="toc 1" w:uiPriority="39" w:semiHidden="1" w:unhideWhenUsed="1"/>
+    <w:lsdException w:name="toc 2" w:uiPriority="39" w:semiHidden="1" w:unhideWhenUsed="1"/>
+    <w:lsdException w:name="toc 3" w:uiPriority="39" w:semiHidden="1" w:unhideWhenUsed="1"/>
+    <w:lsdException w:name="toc 4" w:uiPriority="39" w:semiHidden="1" w:unhideWhenUsed="1"/>
+    <w:lsdException w:name="toc 5" w:uiPriority="39" w:semiHidden="1" w:unhideWhenUsed="1"/>
+    <w:lsdException w:name="toc 6" w:uiPriority="39" w:semiHidden="1" w:unhideWhenUsed="1"/>
+    <w:lsdException w:name="toc 7" w:uiPriority="39" w:semiHidden="1" w:unhideWhenUsed="1"/>
+    <w:lsdException w:name="toc 8" w:uiPriority="39" w:semiHidden="1" w:unhideWhenUsed="1"/>
+    <w:lsdException w:name="toc 9" w:uiPriority="39" w:semiHidden="1" w:unhideWhenUsed="1"/>
     <w:lsdException w:name="Normal Indent" w:semiHidden="1" w:unhideWhenUsed="1"/>
     <w:lsdException w:name="footnote text" w:semiHidden="1" w:unhideWhenUsed="1"/>
     <w:lsdException w:name="annotation text" w:semiHidden="1" w:unhideWhenUsed="1"/>
     <w:lsdException w:name="header" w:semiHidden="1" w:unhideWhenUsed="1"/>
     <w:lsdException w:name="footer" w:semiHidden="1" w:unhideWhenUsed="1"/>
     <w:lsdException w:name="index heading" w:semiHidden="1" w:unhideWhenUsed="1"/>
-    <w:lsdException w:name="caption" w:semiHidden="1" w:uiPriority="35" w:unhideWhenUsed="1" w:qFormat="1"/>
+    <w:lsdException w:name="caption" w:uiPriority="35" w:semiHidden="1" w:unhideWhenUsed="1" w:qFormat="1"/>
     <w:lsdException w:name="table of figures" w:semiHidden="1" w:unhideWhenUsed="1"/>
     <w:lsdException w:name="envelope address" w:semiHidden="1" w:unhideWhenUsed="1"/>
     <w:lsdException w:name="envelope return" w:semiHidden="1" w:unhideWhenUsed="1"/>
@@ -224,8 +307,8 @@
     <w:lsdException w:name="Title" w:uiPriority="10" w:qFormat="1"/>
     <w:lsdException w:name="Closing" w:semiHidden="1" w:unhideWhenUsed="1"/>
     <w:lsdException w:name="Signature" w:semiHidden="1" w:unhideWhenUsed="1"/>
-    <w:lsdException w:name="Default Paragraph Font" w:semiHidden="1" w:uiPriority="1" w:unhideWhenUsed="1"/>
-    <w:lsdException w:name="Body Text" w:semiHidden="1" w:uiPriority="1" w:unhideWhenUsed="1" w:qFormat="1"/>
+    <w:lsdException w:name="Default Paragraph Font" w:uiPriority="1" w:semiHidden="1" w:unhideWhenUsed="1"/>
+    <w:lsdException w:name="Body Text" w:uiPriority="1" w:semiHidden="1" w:unhideWhenUsed="1" w:qFormat="1"/>
     <w:lsdException w:name="Body Text Indent" w:semiHidden="1" w:unhideWhenUsed="1"/>
     <w:lsdException w:name="List Continue" w:semiHidden="1" w:unhideWhenUsed="1"/>
     <w:lsdException w:name="List Continue 2" w:semiHidden="1" w:unhideWhenUsed="1"/>
@@ -424,8 +507,8 @@
     <w:lsdException w:name="Subtle Reference" w:uiPriority="31" w:qFormat="1"/>
     <w:lsdException w:name="Intense Reference" w:uiPriority="32" w:qFormat="1"/>
     <w:lsdException w:name="Book Title" w:uiPriority="33" w:qFormat="1"/>
-    <w:lsdException w:name="Bibliography" w:semiHidden="1" w:uiPriority="37" w:unhideWhenUsed="1"/>
-    <w:lsdException w:name="TOC Heading" w:semiHidden="1" w:uiPriority="39" w:unhideWhenUsed="1" w:qFormat="1"/>
+    <w:lsdException w:name="Bibliography" w:uiPriority="37" w:semiHidden="1" w:unhideWhenUsed="1"/>
+    <w:lsdException w:name="TOC Heading" w:uiPriority="39" w:semiHidden="1" w:unhideWhenUsed="1" w:qFormat="1"/>
     <w:lsdException w:name="Plain Table 1" w:uiPriority="41"/>
     <w:lsdException w:name="Plain Table 2" w:uiPriority="42"/>
     <w:lsdException w:name="Plain Table 3" w:uiPriority="43"/>
@@ -536,28 +619,40 @@
     <w:lsdException w:name="Unresolved Mention" w:semiHidden="1" w:unhideWhenUsed="1"/>
     <w:lsdException w:name="Smart Link" w:semiHidden="1" w:unhideWhenUsed="1"/>
   </w:latentStyles>
-  <w:style w:type="paragraph" w:default="1" w:styleId="Normal">
+  <w:style w:type="paragraph" w:styleId="Normal" w:default="1">
     <w:name w:val="Normal"/>
     <w:qFormat/>
+    <w:pPr>
+      <w:widowControl/>
+      <w:bidi w:val="0"/>
+      <w:spacing w:lineRule="auto" w:line="259" w:before="0" w:after="160"/>
+      <w:jc w:val="left"/>
+    </w:pPr>
+    <w:rPr>
+      <w:rFonts w:ascii="Calibri" w:hAnsi="Calibri" w:eastAsia="Calibri" w:cs="" w:asciiTheme="minorHAnsi" w:cstheme="minorBidi" w:eastAsiaTheme="minorHAnsi" w:hAnsiTheme="minorHAnsi"/>
+      <w:color w:val="auto"/>
+      <w:kern w:val="0"/>
+      <w:sz w:val="22"/>
+      <w:szCs w:val="22"/>
+      <w:lang w:val="es-MX" w:eastAsia="en-US" w:bidi="ar-SA"/>
+    </w:rPr>
   </w:style>
   <w:style w:type="paragraph" w:styleId="Ttulo1">
-    <w:name w:val="heading 1"/>
+    <w:name w:val="Heading 1"/>
     <w:basedOn w:val="Normal"/>
     <w:link w:val="Ttulo1Car"/>
     <w:uiPriority w:val="9"/>
     <w:qFormat/>
-    <w:rsid w:val="007B1F4A"/>
+    <w:rsid w:val="007b1f4a"/>
     <w:pPr>
-      <w:widowControl w:val="0"/>
-      <w:autoSpaceDE w:val="0"/>
-      <w:autoSpaceDN w:val="0"/>
-      <w:spacing w:after="0" w:line="240" w:lineRule="auto"/>
-      <w:ind w:left="1257" w:right="1275"/>
+      <w:widowControl w:val="false"/>
+      <w:spacing w:lineRule="auto" w:line="240" w:before="0" w:after="0"/>
+      <w:ind w:left="1257" w:right="1275" w:hanging="0"/>
       <w:jc w:val="center"/>
       <w:outlineLvl w:val="0"/>
     </w:pPr>
     <w:rPr>
-      <w:rFonts w:ascii="Liberation Serif" w:eastAsia="Liberation Serif" w:hAnsi="Liberation Serif" w:cs="Liberation Serif"/>
+      <w:rFonts w:ascii="Liberation Serif" w:hAnsi="Liberation Serif" w:eastAsia="Liberation Serif" w:cs="Liberation Serif"/>
       <w:b/>
       <w:bCs/>
       <w:sz w:val="29"/>
@@ -565,11 +660,198 @@
       <w:lang w:val="es-ES"/>
     </w:rPr>
   </w:style>
-  <w:style w:type="character" w:default="1" w:styleId="Fuentedeprrafopredeter">
+  <w:style w:type="character" w:styleId="DefaultParagraphFont" w:default="1">
     <w:name w:val="Default Paragraph Font"/>
     <w:uiPriority w:val="1"/>
     <w:semiHidden/>
     <w:unhideWhenUsed/>
+    <w:qFormat/>
+    <w:rPr/>
+  </w:style>
+  <w:style w:type="character" w:styleId="TtuloCar" w:customStyle="1">
+    <w:name w:val="Título Car"/>
+    <w:basedOn w:val="DefaultParagraphFont"/>
+    <w:link w:val="Ttulo"/>
+    <w:uiPriority w:val="10"/>
+    <w:qFormat/>
+    <w:rsid w:val="00826c74"/>
+    <w:rPr>
+      <w:rFonts w:ascii="Liberation Serif" w:hAnsi="Liberation Serif" w:eastAsia="Liberation Serif" w:cs="Liberation Serif"/>
+      <w:b/>
+      <w:bCs/>
+      <w:sz w:val="57"/>
+      <w:szCs w:val="57"/>
+      <w:lang w:val="es-ES"/>
+    </w:rPr>
+  </w:style>
+  <w:style w:type="character" w:styleId="Strong">
+    <w:name w:val="Strong"/>
+    <w:basedOn w:val="DefaultParagraphFont"/>
+    <w:uiPriority w:val="22"/>
+    <w:qFormat/>
+    <w:rsid w:val="00826c74"/>
+    <w:rPr>
+      <w:b/>
+      <w:bCs/>
+    </w:rPr>
+  </w:style>
+  <w:style w:type="character" w:styleId="Ttulo1Car" w:customStyle="1">
+    <w:name w:val="Título 1 Car"/>
+    <w:basedOn w:val="DefaultParagraphFont"/>
+    <w:link w:val="Ttulo1"/>
+    <w:uiPriority w:val="9"/>
+    <w:qFormat/>
+    <w:rsid w:val="007b1f4a"/>
+    <w:rPr>
+      <w:rFonts w:ascii="Liberation Serif" w:hAnsi="Liberation Serif" w:eastAsia="Liberation Serif" w:cs="Liberation Serif"/>
+      <w:b/>
+      <w:bCs/>
+      <w:sz w:val="29"/>
+      <w:szCs w:val="29"/>
+      <w:lang w:val="es-ES"/>
+    </w:rPr>
+  </w:style>
+  <w:style w:type="character" w:styleId="TextoindependienteCar" w:customStyle="1">
+    <w:name w:val="Texto independiente Car"/>
+    <w:basedOn w:val="DefaultParagraphFont"/>
+    <w:link w:val="Textoindependiente"/>
+    <w:uiPriority w:val="1"/>
+    <w:qFormat/>
+    <w:rsid w:val="007b1f4a"/>
+    <w:rPr>
+      <w:rFonts w:ascii="Liberation Serif" w:hAnsi="Liberation Serif" w:eastAsia="Liberation Serif" w:cs="Liberation Serif"/>
+      <w:sz w:val="29"/>
+      <w:szCs w:val="29"/>
+      <w:lang w:val="es-ES"/>
+    </w:rPr>
+  </w:style>
+  <w:style w:type="character" w:styleId="EnlacedeInternet">
+    <w:name w:val="Enlace de Internet"/>
+    <w:basedOn w:val="DefaultParagraphFont"/>
+    <w:uiPriority w:val="99"/>
+    <w:semiHidden/>
+    <w:unhideWhenUsed/>
+    <w:rsid w:val="008e5b1e"/>
+    <w:rPr>
+      <w:color w:val="0000FF"/>
+      <w:u w:val="single"/>
+    </w:rPr>
+  </w:style>
+  <w:style w:type="paragraph" w:styleId="Ttulo">
+    <w:name w:val="Título"/>
+    <w:basedOn w:val="Normal"/>
+    <w:next w:val="Cuerpodetexto"/>
+    <w:qFormat/>
+    <w:pPr>
+      <w:keepNext w:val="true"/>
+      <w:spacing w:before="240" w:after="120"/>
+    </w:pPr>
+    <w:rPr>
+      <w:rFonts w:ascii="Liberation Sans" w:hAnsi="Liberation Sans" w:eastAsia="Microsoft YaHei" w:cs="Arial"/>
+      <w:sz w:val="28"/>
+      <w:szCs w:val="28"/>
+    </w:rPr>
+  </w:style>
+  <w:style w:type="paragraph" w:styleId="Cuerpodetexto">
+    <w:name w:val="Body Text"/>
+    <w:basedOn w:val="Normal"/>
+    <w:link w:val="TextoindependienteCar"/>
+    <w:uiPriority w:val="1"/>
+    <w:qFormat/>
+    <w:rsid w:val="007b1f4a"/>
+    <w:pPr>
+      <w:widowControl w:val="false"/>
+      <w:spacing w:lineRule="auto" w:line="240" w:before="156" w:after="0"/>
+      <w:ind w:left="100" w:firstLine="403"/>
+      <w:jc w:val="both"/>
+    </w:pPr>
+    <w:rPr>
+      <w:rFonts w:ascii="Liberation Serif" w:hAnsi="Liberation Serif" w:eastAsia="Liberation Serif" w:cs="Liberation Serif"/>
+      <w:sz w:val="29"/>
+      <w:szCs w:val="29"/>
+      <w:lang w:val="es-ES"/>
+    </w:rPr>
+  </w:style>
+  <w:style w:type="paragraph" w:styleId="Lista">
+    <w:name w:val="List"/>
+    <w:basedOn w:val="Cuerpodetexto"/>
+    <w:pPr/>
+    <w:rPr>
+      <w:rFonts w:cs="Arial"/>
+    </w:rPr>
+  </w:style>
+  <w:style w:type="paragraph" w:styleId="Leyenda">
+    <w:name w:val="Caption"/>
+    <w:basedOn w:val="Normal"/>
+    <w:qFormat/>
+    <w:pPr>
+      <w:suppressLineNumbers/>
+      <w:spacing w:before="120" w:after="120"/>
+    </w:pPr>
+    <w:rPr>
+      <w:rFonts w:cs="Arial"/>
+      <w:i/>
+      <w:iCs/>
+      <w:sz w:val="24"/>
+      <w:szCs w:val="24"/>
+    </w:rPr>
+  </w:style>
+  <w:style w:type="paragraph" w:styleId="Ndice">
+    <w:name w:val="Índice"/>
+    <w:basedOn w:val="Normal"/>
+    <w:qFormat/>
+    <w:pPr>
+      <w:suppressLineNumbers/>
+    </w:pPr>
+    <w:rPr>
+      <w:rFonts w:cs="Arial"/>
+    </w:rPr>
+  </w:style>
+  <w:style w:type="paragraph" w:styleId="Ttulogeneral">
+    <w:name w:val="Title"/>
+    <w:basedOn w:val="Normal"/>
+    <w:link w:val="TtuloCar"/>
+    <w:uiPriority w:val="10"/>
+    <w:qFormat/>
+    <w:rsid w:val="00826c74"/>
+    <w:pPr>
+      <w:widowControl w:val="false"/>
+      <w:spacing w:lineRule="auto" w:line="240" w:before="0" w:after="0"/>
+      <w:ind w:left="1257" w:right="1274" w:hanging="0"/>
+      <w:jc w:val="center"/>
+    </w:pPr>
+    <w:rPr>
+      <w:rFonts w:ascii="Liberation Serif" w:hAnsi="Liberation Serif" w:eastAsia="Liberation Serif" w:cs="Liberation Serif"/>
+      <w:b/>
+      <w:bCs/>
+      <w:sz w:val="57"/>
+      <w:szCs w:val="57"/>
+      <w:lang w:val="es-ES"/>
+    </w:rPr>
+  </w:style>
+  <w:style w:type="paragraph" w:styleId="NormalWeb">
+    <w:name w:val="Normal (Web)"/>
+    <w:basedOn w:val="Normal"/>
+    <w:uiPriority w:val="99"/>
+    <w:unhideWhenUsed/>
+    <w:qFormat/>
+    <w:rsid w:val="00826c74"/>
+    <w:pPr>
+      <w:spacing w:lineRule="auto" w:line="240" w:beforeAutospacing="1" w:afterAutospacing="1"/>
+    </w:pPr>
+    <w:rPr>
+      <w:rFonts w:ascii="Times New Roman" w:hAnsi="Times New Roman" w:eastAsia="Times New Roman" w:cs="Times New Roman"/>
+      <w:sz w:val="24"/>
+      <w:szCs w:val="24"/>
+      <w:lang w:eastAsia="es-MX"/>
+    </w:rPr>
+  </w:style>
+  <w:style w:type="numbering" w:styleId="NoList" w:default="1">
+    <w:name w:val="No List"/>
+    <w:uiPriority w:val="99"/>
+    <w:semiHidden/>
+    <w:unhideWhenUsed/>
+    <w:qFormat/>
   </w:style>
   <w:style w:type="table" w:default="1" w:styleId="Tablanormal">
     <w:name w:val="Normal Table"/>
@@ -577,7 +859,6 @@
     <w:semiHidden/>
     <w:unhideWhenUsed/>
     <w:tblPr>
-      <w:tblInd w:w="0" w:type="dxa"/>
       <w:tblCellMar>
         <w:top w:w="0" w:type="dxa"/>
         <w:left w:w="108" w:type="dxa"/>
@@ -585,140 +866,6 @@
         <w:right w:w="108" w:type="dxa"/>
       </w:tblCellMar>
     </w:tblPr>
-  </w:style>
-  <w:style w:type="numbering" w:default="1" w:styleId="Sinlista">
-    <w:name w:val="No List"/>
-    <w:uiPriority w:val="99"/>
-    <w:semiHidden/>
-    <w:unhideWhenUsed/>
-  </w:style>
-  <w:style w:type="paragraph" w:styleId="Ttulo">
-    <w:name w:val="Title"/>
-    <w:basedOn w:val="Normal"/>
-    <w:link w:val="TtuloCar"/>
-    <w:uiPriority w:val="10"/>
-    <w:qFormat/>
-    <w:rsid w:val="00826C74"/>
-    <w:pPr>
-      <w:widowControl w:val="0"/>
-      <w:autoSpaceDE w:val="0"/>
-      <w:autoSpaceDN w:val="0"/>
-      <w:spacing w:after="0" w:line="240" w:lineRule="auto"/>
-      <w:ind w:left="1257" w:right="1274"/>
-      <w:jc w:val="center"/>
-    </w:pPr>
-    <w:rPr>
-      <w:rFonts w:ascii="Liberation Serif" w:eastAsia="Liberation Serif" w:hAnsi="Liberation Serif" w:cs="Liberation Serif"/>
-      <w:b/>
-      <w:bCs/>
-      <w:sz w:val="57"/>
-      <w:szCs w:val="57"/>
-      <w:lang w:val="es-ES"/>
-    </w:rPr>
-  </w:style>
-  <w:style w:type="character" w:customStyle="1" w:styleId="TtuloCar">
-    <w:name w:val="Título Car"/>
-    <w:basedOn w:val="Fuentedeprrafopredeter"/>
-    <w:link w:val="Ttulo"/>
-    <w:uiPriority w:val="10"/>
-    <w:rsid w:val="00826C74"/>
-    <w:rPr>
-      <w:rFonts w:ascii="Liberation Serif" w:eastAsia="Liberation Serif" w:hAnsi="Liberation Serif" w:cs="Liberation Serif"/>
-      <w:b/>
-      <w:bCs/>
-      <w:sz w:val="57"/>
-      <w:szCs w:val="57"/>
-      <w:lang w:val="es-ES"/>
-    </w:rPr>
-  </w:style>
-  <w:style w:type="paragraph" w:styleId="NormalWeb">
-    <w:name w:val="Normal (Web)"/>
-    <w:basedOn w:val="Normal"/>
-    <w:uiPriority w:val="99"/>
-    <w:unhideWhenUsed/>
-    <w:rsid w:val="00826C74"/>
-    <w:pPr>
-      <w:spacing w:before="100" w:beforeAutospacing="1" w:after="100" w:afterAutospacing="1" w:line="240" w:lineRule="auto"/>
-    </w:pPr>
-    <w:rPr>
-      <w:rFonts w:ascii="Times New Roman" w:eastAsia="Times New Roman" w:hAnsi="Times New Roman" w:cs="Times New Roman"/>
-      <w:sz w:val="24"/>
-      <w:szCs w:val="24"/>
-      <w:lang w:eastAsia="es-MX"/>
-    </w:rPr>
-  </w:style>
-  <w:style w:type="character" w:styleId="Textoennegrita">
-    <w:name w:val="Strong"/>
-    <w:basedOn w:val="Fuentedeprrafopredeter"/>
-    <w:uiPriority w:val="22"/>
-    <w:qFormat/>
-    <w:rsid w:val="00826C74"/>
-    <w:rPr>
-      <w:b/>
-      <w:bCs/>
-    </w:rPr>
-  </w:style>
-  <w:style w:type="character" w:customStyle="1" w:styleId="Ttulo1Car">
-    <w:name w:val="Título 1 Car"/>
-    <w:basedOn w:val="Fuentedeprrafopredeter"/>
-    <w:link w:val="Ttulo1"/>
-    <w:uiPriority w:val="9"/>
-    <w:rsid w:val="007B1F4A"/>
-    <w:rPr>
-      <w:rFonts w:ascii="Liberation Serif" w:eastAsia="Liberation Serif" w:hAnsi="Liberation Serif" w:cs="Liberation Serif"/>
-      <w:b/>
-      <w:bCs/>
-      <w:sz w:val="29"/>
-      <w:szCs w:val="29"/>
-      <w:lang w:val="es-ES"/>
-    </w:rPr>
-  </w:style>
-  <w:style w:type="paragraph" w:styleId="Textoindependiente">
-    <w:name w:val="Body Text"/>
-    <w:basedOn w:val="Normal"/>
-    <w:link w:val="TextoindependienteCar"/>
-    <w:uiPriority w:val="1"/>
-    <w:qFormat/>
-    <w:rsid w:val="007B1F4A"/>
-    <w:pPr>
-      <w:widowControl w:val="0"/>
-      <w:autoSpaceDE w:val="0"/>
-      <w:autoSpaceDN w:val="0"/>
-      <w:spacing w:before="156" w:after="0" w:line="240" w:lineRule="auto"/>
-      <w:ind w:left="100" w:firstLine="403"/>
-      <w:jc w:val="both"/>
-    </w:pPr>
-    <w:rPr>
-      <w:rFonts w:ascii="Liberation Serif" w:eastAsia="Liberation Serif" w:hAnsi="Liberation Serif" w:cs="Liberation Serif"/>
-      <w:sz w:val="29"/>
-      <w:szCs w:val="29"/>
-      <w:lang w:val="es-ES"/>
-    </w:rPr>
-  </w:style>
-  <w:style w:type="character" w:customStyle="1" w:styleId="TextoindependienteCar">
-    <w:name w:val="Texto independiente Car"/>
-    <w:basedOn w:val="Fuentedeprrafopredeter"/>
-    <w:link w:val="Textoindependiente"/>
-    <w:uiPriority w:val="1"/>
-    <w:rsid w:val="007B1F4A"/>
-    <w:rPr>
-      <w:rFonts w:ascii="Liberation Serif" w:eastAsia="Liberation Serif" w:hAnsi="Liberation Serif" w:cs="Liberation Serif"/>
-      <w:sz w:val="29"/>
-      <w:szCs w:val="29"/>
-      <w:lang w:val="es-ES"/>
-    </w:rPr>
-  </w:style>
-  <w:style w:type="character" w:styleId="Hipervnculo">
-    <w:name w:val="Hyperlink"/>
-    <w:basedOn w:val="Fuentedeprrafopredeter"/>
-    <w:uiPriority w:val="99"/>
-    <w:semiHidden/>
-    <w:unhideWhenUsed/>
-    <w:rsid w:val="008E5B1E"/>
-    <w:rPr>
-      <w:color w:val="0000FF"/>
-      <w:u w:val="single"/>
-    </w:rPr>
   </w:style>
 </w:styles>
 </file>

</xml_diff>